<commit_message>
Package and Request Created
Package and Request Created
</commit_message>
<xml_diff>
--- a/Classes and Methods/Classes and Methods.docx
+++ b/Classes and Methods/Classes and Methods.docx
@@ -16,6 +16,9 @@
       </w:r>
       <w:proofErr w:type="spellStart"/>
       <w:r>
+        <w:rPr>
+          <w:b/>
+        </w:rPr>
         <w:t>importing</w:t>
       </w:r>
       <w:proofErr w:type="spellEnd"/>
@@ -37,6 +40,9 @@
       </w:r>
       <w:proofErr w:type="spellStart"/>
       <w:r>
+        <w:rPr>
+          <w:b/>
+        </w:rPr>
         <w:t>exporting</w:t>
       </w:r>
       <w:proofErr w:type="spellEnd"/>
@@ -50,6 +56,9 @@
       </w:r>
       <w:proofErr w:type="spellStart"/>
       <w:r>
+        <w:rPr>
+          <w:b/>
+        </w:rPr>
         <w:t>change</w:t>
       </w:r>
       <w:proofErr w:type="spellEnd"/>
@@ -63,6 +72,9 @@
       </w:r>
       <w:proofErr w:type="spellStart"/>
       <w:r>
+        <w:rPr>
+          <w:b/>
+        </w:rPr>
         <w:t>Returning</w:t>
       </w:r>
       <w:proofErr w:type="spellEnd"/>

</xml_diff>